<commit_message>
generador de p y g terminado
</commit_message>
<xml_diff>
--- a/Etapa2Grupo12/Informe.docx
+++ b/Etapa2Grupo12/Informe.docx
@@ -4167,7 +4167,31 @@
       </w:r>
     </w:p>
     <w:p/>
+    <w:p>
+      <w:pPr>
+        <w:rPr>
+          <w:b/>
+          <w:bCs/>
+          <w:sz w:val="24"/>
+          <w:szCs w:val="24"/>
+        </w:rPr>
+      </w:pPr>
+      <w:r>
+        <w:rPr>
+          <w:b/>
+          <w:bCs/>
+          <w:sz w:val="24"/>
+          <w:szCs w:val="24"/>
+        </w:rPr>
+        <w:t>Etapa 2:</w:t>
+      </w:r>
+    </w:p>
     <w:p/>
+    <w:p>
+      <w:r>
+        <w:t>Utilizamos un full adder de dos niveles con compuertas de 3 entradas para optimizar el tiempo.</w:t>
+      </w:r>
+    </w:p>
     <w:sectPr>
       <w:headerReference w:type="default" r:id="rId9"/>
       <w:footerReference w:type="default" r:id="rId10"/>

</xml_diff>

<commit_message>
terminado claa-24b, y avances informe
</commit_message>
<xml_diff>
--- a/Etapa2Grupo12/Informe.docx
+++ b/Etapa2Grupo12/Informe.docx
@@ -575,7 +575,23 @@
         <w:jc w:val="both"/>
       </w:pPr>
       <w:r>
-        <w:t>El circuito fue implementado en la versión Logisim Evolution 3.8.0</w:t>
+        <w:t xml:space="preserve">El circuito fue implementado en la versión </w:t>
+      </w:r>
+      <w:proofErr w:type="spellStart"/>
+      <w:r>
+        <w:t>Logisim</w:t>
+      </w:r>
+      <w:proofErr w:type="spellEnd"/>
+      <w:r>
+        <w:t xml:space="preserve"> </w:t>
+      </w:r>
+      <w:proofErr w:type="spellStart"/>
+      <w:r>
+        <w:t>Evolution</w:t>
+      </w:r>
+      <w:proofErr w:type="spellEnd"/>
+      <w:r>
+        <w:t xml:space="preserve"> 3.8.0</w:t>
       </w:r>
       <w:r>
         <w:t xml:space="preserve"> </w:t>
@@ -3892,7 +3908,15 @@
         <w:t>, excepto cuando se encuentra en el estado 259 y se activa la línea D</w:t>
       </w:r>
       <w:r>
-        <w:t>, donde se apaga el enable del contador</w:t>
+        <w:t xml:space="preserve">, donde se apaga el </w:t>
+      </w:r>
+      <w:proofErr w:type="spellStart"/>
+      <w:r>
+        <w:t>enable</w:t>
+      </w:r>
+      <w:proofErr w:type="spellEnd"/>
+      <w:r>
+        <w:t xml:space="preserve"> del contador</w:t>
       </w:r>
       <w:r>
         <w:t xml:space="preserve"> para que se mantenga en el mismo estado</w:t>
@@ -3936,7 +3960,15 @@
         <w:t>L</w:t>
       </w:r>
       <w:r>
-        <w:t xml:space="preserve">a entrada “Enable” </w:t>
+        <w:t>a entrada “</w:t>
+      </w:r>
+      <w:proofErr w:type="spellStart"/>
+      <w:r>
+        <w:t>Enable</w:t>
+      </w:r>
+      <w:proofErr w:type="spellEnd"/>
+      <w:r>
+        <w:t xml:space="preserve">” </w:t>
       </w:r>
       <w:r>
         <w:t xml:space="preserve">está cableada </w:t>
@@ -4188,8 +4220,123 @@
     </w:p>
     <w:p/>
     <w:p>
-      <w:r>
-        <w:t>Utilizamos un full adder de dos niveles con compuertas de 3 entradas para optimizar el tiempo.</w:t>
+      <w:pPr>
+        <w:rPr>
+          <w:b/>
+          <w:bCs/>
+        </w:rPr>
+      </w:pPr>
+      <w:r>
+        <w:rPr>
+          <w:b/>
+          <w:bCs/>
+        </w:rPr>
+        <w:t>CIRCUITO-PG:</w:t>
+      </w:r>
+    </w:p>
+    <w:p>
+      <w:pPr>
+        <w:pStyle w:val="Prrafodelista"/>
+        <w:numPr>
+          <w:ilvl w:val="0"/>
+          <w:numId w:val="3"/>
+        </w:numPr>
+      </w:pPr>
+      <w:r>
+        <w:t>Se utiliza para calcular los C0 a C3 de un CLAA-4Bits, esto se hace en 2 niveles de compuertas en paralelo, esta es una de las ventajas claves de utilizar un circuito CLAA.</w:t>
+      </w:r>
+    </w:p>
+    <w:p/>
+    <w:p>
+      <w:pPr>
+        <w:rPr>
+          <w:b/>
+          <w:bCs/>
+        </w:rPr>
+      </w:pPr>
+      <w:r>
+        <w:rPr>
+          <w:b/>
+          <w:bCs/>
+        </w:rPr>
+        <w:t>CLAA-4Bits:</w:t>
+      </w:r>
+    </w:p>
+    <w:p>
+      <w:pPr>
+        <w:pStyle w:val="Prrafodelista"/>
+        <w:numPr>
+          <w:ilvl w:val="0"/>
+          <w:numId w:val="3"/>
+        </w:numPr>
+        <w:rPr>
+          <w:b/>
+          <w:bCs/>
+        </w:rPr>
+      </w:pPr>
+    </w:p>
+    <w:p/>
+    <w:p>
+      <w:pPr>
+        <w:rPr>
+          <w:b/>
+          <w:bCs/>
+        </w:rPr>
+      </w:pPr>
+      <w:r>
+        <w:rPr>
+          <w:b/>
+          <w:bCs/>
+        </w:rPr>
+        <w:t>CLAA-24Bits:</w:t>
+      </w:r>
+    </w:p>
+    <w:p>
+      <w:pPr>
+        <w:pStyle w:val="Prrafodelista"/>
+        <w:numPr>
+          <w:ilvl w:val="0"/>
+          <w:numId w:val="4"/>
+        </w:numPr>
+      </w:pPr>
+      <w:r>
+        <w:t xml:space="preserve">Para lograr un circuito sumador de 24 bits, utilizamos 6 CLAA-4Bits en configuración Ripple. </w:t>
+      </w:r>
+    </w:p>
+    <w:p/>
+    <w:p>
+      <w:r>
+        <w:rPr>
+          <w:b/>
+          <w:bCs/>
+        </w:rPr>
+        <w:t>Tiempo del CLAA-24Bits:</w:t>
+      </w:r>
+    </w:p>
+    <w:p>
+      <w:r>
+        <w:rPr>
+          <w:b/>
+          <w:bCs/>
+        </w:rPr>
+        <w:lastRenderedPageBreak/>
+        <w:t>Diagrama del circuito</w:t>
+      </w:r>
+      <w:r>
+        <w:t>:</w:t>
+      </w:r>
+    </w:p>
+    <w:p/>
+    <w:p>
+      <w:r>
+        <w:rPr>
+          <w:b/>
+          <w:bCs/>
+        </w:rPr>
+        <w:t>Conclusión:</w:t>
+      </w:r>
+      <w:r>
+        <w:t xml:space="preserve"> Se podría haber acelerado el circuito utilizando un CLAG que genere en paralelo todos los Carry in a cada uno de los 6 CLAA-4Bits, en lugar de configurar dichos CLAA en Ripple. De igual manera, el uso de un CLAG es más rápido pero a su vez demanda más Hardware.</w:t>
       </w:r>
     </w:p>
     <w:sectPr>
@@ -4337,11 +4484,19 @@
         <w:lang w:val="es-AR"/>
       </w:rPr>
     </w:pPr>
+    <w:proofErr w:type="spellStart"/>
     <w:r>
       <w:rPr>
         <w:lang w:val="es-AR"/>
       </w:rPr>
-      <w:t>Graziabile Stéfano</w:t>
+      <w:t>Graziabile</w:t>
+    </w:r>
+    <w:proofErr w:type="spellEnd"/>
+    <w:r>
+      <w:rPr>
+        <w:lang w:val="es-AR"/>
+      </w:rPr>
+      <w:t xml:space="preserve"> Stéfano</w:t>
     </w:r>
     <w:r>
       <w:rPr>
@@ -4476,6 +4631,232 @@
     </w:lvl>
   </w:abstractNum>
   <w:abstractNum w:abstractNumId="1" w15:restartNumberingAfterBreak="0">
+    <w:nsid w:val="53AE0D43"/>
+    <w:multiLevelType w:val="hybridMultilevel"/>
+    <w:tmpl w:val="A41E9FB0"/>
+    <w:lvl w:ilvl="0" w:tplc="2C0A0001">
+      <w:start w:val="1"/>
+      <w:numFmt w:val="bullet"/>
+      <w:lvlText w:val=""/>
+      <w:lvlJc w:val="left"/>
+      <w:pPr>
+        <w:ind w:left="720" w:hanging="360"/>
+      </w:pPr>
+      <w:rPr>
+        <w:rFonts w:ascii="Symbol" w:hAnsi="Symbol" w:hint="default"/>
+      </w:rPr>
+    </w:lvl>
+    <w:lvl w:ilvl="1" w:tplc="2C0A0003" w:tentative="1">
+      <w:start w:val="1"/>
+      <w:numFmt w:val="bullet"/>
+      <w:lvlText w:val="o"/>
+      <w:lvlJc w:val="left"/>
+      <w:pPr>
+        <w:ind w:left="1440" w:hanging="360"/>
+      </w:pPr>
+      <w:rPr>
+        <w:rFonts w:ascii="Courier New" w:hAnsi="Courier New" w:cs="Courier New" w:hint="default"/>
+      </w:rPr>
+    </w:lvl>
+    <w:lvl w:ilvl="2" w:tplc="2C0A0005" w:tentative="1">
+      <w:start w:val="1"/>
+      <w:numFmt w:val="bullet"/>
+      <w:lvlText w:val=""/>
+      <w:lvlJc w:val="left"/>
+      <w:pPr>
+        <w:ind w:left="2160" w:hanging="360"/>
+      </w:pPr>
+      <w:rPr>
+        <w:rFonts w:ascii="Wingdings" w:hAnsi="Wingdings" w:hint="default"/>
+      </w:rPr>
+    </w:lvl>
+    <w:lvl w:ilvl="3" w:tplc="2C0A0001" w:tentative="1">
+      <w:start w:val="1"/>
+      <w:numFmt w:val="bullet"/>
+      <w:lvlText w:val=""/>
+      <w:lvlJc w:val="left"/>
+      <w:pPr>
+        <w:ind w:left="2880" w:hanging="360"/>
+      </w:pPr>
+      <w:rPr>
+        <w:rFonts w:ascii="Symbol" w:hAnsi="Symbol" w:hint="default"/>
+      </w:rPr>
+    </w:lvl>
+    <w:lvl w:ilvl="4" w:tplc="2C0A0003" w:tentative="1">
+      <w:start w:val="1"/>
+      <w:numFmt w:val="bullet"/>
+      <w:lvlText w:val="o"/>
+      <w:lvlJc w:val="left"/>
+      <w:pPr>
+        <w:ind w:left="3600" w:hanging="360"/>
+      </w:pPr>
+      <w:rPr>
+        <w:rFonts w:ascii="Courier New" w:hAnsi="Courier New" w:cs="Courier New" w:hint="default"/>
+      </w:rPr>
+    </w:lvl>
+    <w:lvl w:ilvl="5" w:tplc="2C0A0005" w:tentative="1">
+      <w:start w:val="1"/>
+      <w:numFmt w:val="bullet"/>
+      <w:lvlText w:val=""/>
+      <w:lvlJc w:val="left"/>
+      <w:pPr>
+        <w:ind w:left="4320" w:hanging="360"/>
+      </w:pPr>
+      <w:rPr>
+        <w:rFonts w:ascii="Wingdings" w:hAnsi="Wingdings" w:hint="default"/>
+      </w:rPr>
+    </w:lvl>
+    <w:lvl w:ilvl="6" w:tplc="2C0A0001" w:tentative="1">
+      <w:start w:val="1"/>
+      <w:numFmt w:val="bullet"/>
+      <w:lvlText w:val=""/>
+      <w:lvlJc w:val="left"/>
+      <w:pPr>
+        <w:ind w:left="5040" w:hanging="360"/>
+      </w:pPr>
+      <w:rPr>
+        <w:rFonts w:ascii="Symbol" w:hAnsi="Symbol" w:hint="default"/>
+      </w:rPr>
+    </w:lvl>
+    <w:lvl w:ilvl="7" w:tplc="2C0A0003" w:tentative="1">
+      <w:start w:val="1"/>
+      <w:numFmt w:val="bullet"/>
+      <w:lvlText w:val="o"/>
+      <w:lvlJc w:val="left"/>
+      <w:pPr>
+        <w:ind w:left="5760" w:hanging="360"/>
+      </w:pPr>
+      <w:rPr>
+        <w:rFonts w:ascii="Courier New" w:hAnsi="Courier New" w:cs="Courier New" w:hint="default"/>
+      </w:rPr>
+    </w:lvl>
+    <w:lvl w:ilvl="8" w:tplc="2C0A0005" w:tentative="1">
+      <w:start w:val="1"/>
+      <w:numFmt w:val="bullet"/>
+      <w:lvlText w:val=""/>
+      <w:lvlJc w:val="left"/>
+      <w:pPr>
+        <w:ind w:left="6480" w:hanging="360"/>
+      </w:pPr>
+      <w:rPr>
+        <w:rFonts w:ascii="Wingdings" w:hAnsi="Wingdings" w:hint="default"/>
+      </w:rPr>
+    </w:lvl>
+  </w:abstractNum>
+  <w:abstractNum w:abstractNumId="2" w15:restartNumberingAfterBreak="0">
+    <w:nsid w:val="628F4BC5"/>
+    <w:multiLevelType w:val="hybridMultilevel"/>
+    <w:tmpl w:val="3C448990"/>
+    <w:lvl w:ilvl="0" w:tplc="2C0A0001">
+      <w:start w:val="1"/>
+      <w:numFmt w:val="bullet"/>
+      <w:lvlText w:val=""/>
+      <w:lvlJc w:val="left"/>
+      <w:pPr>
+        <w:ind w:left="720" w:hanging="360"/>
+      </w:pPr>
+      <w:rPr>
+        <w:rFonts w:ascii="Symbol" w:hAnsi="Symbol" w:hint="default"/>
+      </w:rPr>
+    </w:lvl>
+    <w:lvl w:ilvl="1" w:tplc="2C0A0003" w:tentative="1">
+      <w:start w:val="1"/>
+      <w:numFmt w:val="bullet"/>
+      <w:lvlText w:val="o"/>
+      <w:lvlJc w:val="left"/>
+      <w:pPr>
+        <w:ind w:left="1440" w:hanging="360"/>
+      </w:pPr>
+      <w:rPr>
+        <w:rFonts w:ascii="Courier New" w:hAnsi="Courier New" w:cs="Courier New" w:hint="default"/>
+      </w:rPr>
+    </w:lvl>
+    <w:lvl w:ilvl="2" w:tplc="2C0A0005" w:tentative="1">
+      <w:start w:val="1"/>
+      <w:numFmt w:val="bullet"/>
+      <w:lvlText w:val=""/>
+      <w:lvlJc w:val="left"/>
+      <w:pPr>
+        <w:ind w:left="2160" w:hanging="360"/>
+      </w:pPr>
+      <w:rPr>
+        <w:rFonts w:ascii="Wingdings" w:hAnsi="Wingdings" w:hint="default"/>
+      </w:rPr>
+    </w:lvl>
+    <w:lvl w:ilvl="3" w:tplc="2C0A0001" w:tentative="1">
+      <w:start w:val="1"/>
+      <w:numFmt w:val="bullet"/>
+      <w:lvlText w:val=""/>
+      <w:lvlJc w:val="left"/>
+      <w:pPr>
+        <w:ind w:left="2880" w:hanging="360"/>
+      </w:pPr>
+      <w:rPr>
+        <w:rFonts w:ascii="Symbol" w:hAnsi="Symbol" w:hint="default"/>
+      </w:rPr>
+    </w:lvl>
+    <w:lvl w:ilvl="4" w:tplc="2C0A0003" w:tentative="1">
+      <w:start w:val="1"/>
+      <w:numFmt w:val="bullet"/>
+      <w:lvlText w:val="o"/>
+      <w:lvlJc w:val="left"/>
+      <w:pPr>
+        <w:ind w:left="3600" w:hanging="360"/>
+      </w:pPr>
+      <w:rPr>
+        <w:rFonts w:ascii="Courier New" w:hAnsi="Courier New" w:cs="Courier New" w:hint="default"/>
+      </w:rPr>
+    </w:lvl>
+    <w:lvl w:ilvl="5" w:tplc="2C0A0005" w:tentative="1">
+      <w:start w:val="1"/>
+      <w:numFmt w:val="bullet"/>
+      <w:lvlText w:val=""/>
+      <w:lvlJc w:val="left"/>
+      <w:pPr>
+        <w:ind w:left="4320" w:hanging="360"/>
+      </w:pPr>
+      <w:rPr>
+        <w:rFonts w:ascii="Wingdings" w:hAnsi="Wingdings" w:hint="default"/>
+      </w:rPr>
+    </w:lvl>
+    <w:lvl w:ilvl="6" w:tplc="2C0A0001" w:tentative="1">
+      <w:start w:val="1"/>
+      <w:numFmt w:val="bullet"/>
+      <w:lvlText w:val=""/>
+      <w:lvlJc w:val="left"/>
+      <w:pPr>
+        <w:ind w:left="5040" w:hanging="360"/>
+      </w:pPr>
+      <w:rPr>
+        <w:rFonts w:ascii="Symbol" w:hAnsi="Symbol" w:hint="default"/>
+      </w:rPr>
+    </w:lvl>
+    <w:lvl w:ilvl="7" w:tplc="2C0A0003" w:tentative="1">
+      <w:start w:val="1"/>
+      <w:numFmt w:val="bullet"/>
+      <w:lvlText w:val="o"/>
+      <w:lvlJc w:val="left"/>
+      <w:pPr>
+        <w:ind w:left="5760" w:hanging="360"/>
+      </w:pPr>
+      <w:rPr>
+        <w:rFonts w:ascii="Courier New" w:hAnsi="Courier New" w:cs="Courier New" w:hint="default"/>
+      </w:rPr>
+    </w:lvl>
+    <w:lvl w:ilvl="8" w:tplc="2C0A0005" w:tentative="1">
+      <w:start w:val="1"/>
+      <w:numFmt w:val="bullet"/>
+      <w:lvlText w:val=""/>
+      <w:lvlJc w:val="left"/>
+      <w:pPr>
+        <w:ind w:left="6480" w:hanging="360"/>
+      </w:pPr>
+      <w:rPr>
+        <w:rFonts w:ascii="Wingdings" w:hAnsi="Wingdings" w:hint="default"/>
+      </w:rPr>
+    </w:lvl>
+  </w:abstractNum>
+  <w:abstractNum w:abstractNumId="3" w15:restartNumberingAfterBreak="0">
     <w:nsid w:val="7ADB7AAC"/>
     <w:multiLevelType w:val="multilevel"/>
     <w:tmpl w:val="E9D2BE42"/>
@@ -4589,10 +4970,16 @@
     </w:lvl>
   </w:abstractNum>
   <w:num w:numId="1" w16cid:durableId="2126607747">
-    <w:abstractNumId w:val="1"/>
+    <w:abstractNumId w:val="3"/>
   </w:num>
   <w:num w:numId="2" w16cid:durableId="2004771714">
     <w:abstractNumId w:val="0"/>
+  </w:num>
+  <w:num w:numId="3" w16cid:durableId="1663777147">
+    <w:abstractNumId w:val="1"/>
+  </w:num>
+  <w:num w:numId="4" w16cid:durableId="1988901323">
+    <w:abstractNumId w:val="2"/>
   </w:num>
 </w:numbering>
 </file>
@@ -5112,7 +5499,6 @@
   <w:style w:type="character" w:default="1" w:styleId="Fuentedeprrafopredeter">
     <w:name w:val="Default Paragraph Font"/>
     <w:uiPriority w:val="1"/>
-    <w:semiHidden/>
     <w:unhideWhenUsed/>
   </w:style>
   <w:style w:type="table" w:default="1" w:styleId="Tablanormal">
@@ -5261,6 +5647,17 @@
       <w:sz w:val="30"/>
       <w:szCs w:val="30"/>
     </w:rPr>
+  </w:style>
+  <w:style w:type="paragraph" w:styleId="Prrafodelista">
+    <w:name w:val="List Paragraph"/>
+    <w:basedOn w:val="Normal"/>
+    <w:uiPriority w:val="34"/>
+    <w:qFormat/>
+    <w:rsid w:val="000F2BE0"/>
+    <w:pPr>
+      <w:ind w:left="720"/>
+      <w:contextualSpacing/>
+    </w:pPr>
   </w:style>
 </w:styles>
 </file>

</xml_diff>